<commit_message>
final version with all my books
</commit_message>
<xml_diff>
--- a/11. Malý princ - Antoine de Saint-Exupery.docx
+++ b/11. Malý princ - Antoine de Saint-Exupery.docx
@@ -1,14 +1,14 @@
 
 <file path=word/document.xml><?xml version="1.0" encoding="utf-8"?>
-<w:document xmlns:wpc="http://schemas.microsoft.com/office/word/2010/wordprocessingCanvas" xmlns:mc="http://schemas.openxmlformats.org/markup-compatibility/2006" xmlns:o="urn:schemas-microsoft-com:office:office" xmlns:r="http://schemas.openxmlformats.org/officeDocument/2006/relationships" xmlns:m="http://schemas.openxmlformats.org/officeDocument/2006/math" xmlns:v="urn:schemas-microsoft-com:vml" xmlns:wp14="http://schemas.microsoft.com/office/word/2010/wordprocessingDrawing" xmlns:wp="http://schemas.openxmlformats.org/drawingml/2006/wordprocessingDrawing" xmlns:w10="urn:schemas-microsoft-com:office:word" xmlns:w="http://schemas.openxmlformats.org/wordprocessingml/2006/main" xmlns:w14="http://schemas.microsoft.com/office/word/2010/wordml" xmlns:w15="http://schemas.microsoft.com/office/word/2012/wordml" xmlns:wpg="http://schemas.microsoft.com/office/word/2010/wordprocessingGroup" xmlns:wpi="http://schemas.microsoft.com/office/word/2010/wordprocessingInk" xmlns:wne="http://schemas.microsoft.com/office/word/2006/wordml" xmlns:wps="http://schemas.microsoft.com/office/word/2010/wordprocessingShape" mc:Ignorable="w14 w15 wp14">
+<w:document xmlns:wpc="http://schemas.microsoft.com/office/word/2010/wordprocessingCanvas" xmlns:cx="http://schemas.microsoft.com/office/drawing/2014/chartex" xmlns:cx1="http://schemas.microsoft.com/office/drawing/2015/9/8/chartex" xmlns:cx2="http://schemas.microsoft.com/office/drawing/2015/10/21/chartex" xmlns:cx3="http://schemas.microsoft.com/office/drawing/2016/5/9/chartex" xmlns:cx4="http://schemas.microsoft.com/office/drawing/2016/5/10/chartex" xmlns:cx5="http://schemas.microsoft.com/office/drawing/2016/5/11/chartex" xmlns:cx6="http://schemas.microsoft.com/office/drawing/2016/5/12/chartex" xmlns:cx7="http://schemas.microsoft.com/office/drawing/2016/5/13/chartex" xmlns:cx8="http://schemas.microsoft.com/office/drawing/2016/5/14/chartex" xmlns:mc="http://schemas.openxmlformats.org/markup-compatibility/2006" xmlns:aink="http://schemas.microsoft.com/office/drawing/2016/ink" xmlns:am3d="http://schemas.microsoft.com/office/drawing/2017/model3d" xmlns:o="urn:schemas-microsoft-com:office:office" xmlns:oel="http://schemas.microsoft.com/office/2019/extlst" xmlns:r="http://schemas.openxmlformats.org/officeDocument/2006/relationships" xmlns:m="http://schemas.openxmlformats.org/officeDocument/2006/math" xmlns:v="urn:schemas-microsoft-com:vml" xmlns:wp14="http://schemas.microsoft.com/office/word/2010/wordprocessingDrawing" xmlns:wp="http://schemas.openxmlformats.org/drawingml/2006/wordprocessingDrawing" xmlns:w10="urn:schemas-microsoft-com:office:word" xmlns:w="http://schemas.openxmlformats.org/wordprocessingml/2006/main" xmlns:w14="http://schemas.microsoft.com/office/word/2010/wordml" xmlns:w15="http://schemas.microsoft.com/office/word/2012/wordml" xmlns:w16cex="http://schemas.microsoft.com/office/word/2018/wordml/cex" xmlns:w16cid="http://schemas.microsoft.com/office/word/2016/wordml/cid" xmlns:w16="http://schemas.microsoft.com/office/word/2018/wordml" xmlns:w16du="http://schemas.microsoft.com/office/word/2023/wordml/word16du" xmlns:w16sdtdh="http://schemas.microsoft.com/office/word/2020/wordml/sdtdatahash" xmlns:w16se="http://schemas.microsoft.com/office/word/2015/wordml/symex" xmlns:wpg="http://schemas.microsoft.com/office/word/2010/wordprocessingGroup" xmlns:wpi="http://schemas.microsoft.com/office/word/2010/wordprocessingInk" xmlns:wne="http://schemas.microsoft.com/office/word/2006/wordml" xmlns:wps="http://schemas.microsoft.com/office/word/2010/wordprocessingShape" mc:Ignorable="w14 w15 w16se w16cid w16 w16cex w16sdtdh w16du wp14">
   <w:body>
     <w:p>
       <w:pPr>
-        <w:pStyle w:val="NormalWeb"/>
-        <w:spacing w:before="0" w:beforeAutospacing="0" w:after="0" w:afterAutospacing="0" w:line="405" w:lineRule="atLeast"/>
-        <w:textAlignment w:val="baseline"/>
-        <w:rPr>
-          <w:rStyle w:val="Strong"/>
+        <w:pStyle w:val="Normlnweb"/>
+        <w:spacing w:before="0" w:beforeAutospacing="0" w:after="0" w:afterAutospacing="0" w:line="405" w:lineRule="atLeast"/>
+        <w:textAlignment w:val="baseline"/>
+        <w:rPr>
+          <w:rStyle w:val="Siln"/>
           <w:rFonts w:asciiTheme="majorHAnsi" w:hAnsiTheme="majorHAnsi" w:cs="Helvetica"/>
           <w:sz w:val="44"/>
           <w:szCs w:val="44"/>
@@ -17,7 +17,7 @@
       </w:pPr>
       <w:r>
         <w:rPr>
-          <w:rStyle w:val="Strong"/>
+          <w:rStyle w:val="Siln"/>
           <w:rFonts w:asciiTheme="majorHAnsi" w:hAnsiTheme="majorHAnsi" w:cs="Helvetica"/>
           <w:sz w:val="44"/>
           <w:szCs w:val="44"/>
@@ -25,21 +25,19 @@
         </w:rPr>
         <w:t xml:space="preserve">Malý princ </w:t>
       </w:r>
-      <w:bookmarkStart w:id="0" w:name="_GoBack"/>
-      <w:bookmarkEnd w:id="0"/>
-    </w:p>
-    <w:p>
-      <w:pPr>
-        <w:pStyle w:val="NormalWeb"/>
-        <w:spacing w:before="0" w:beforeAutospacing="0" w:after="0" w:afterAutospacing="0" w:line="405" w:lineRule="atLeast"/>
-        <w:textAlignment w:val="baseline"/>
-        <w:rPr>
-          <w:rFonts w:asciiTheme="minorHAnsi" w:hAnsiTheme="minorHAnsi" w:cs="Helvetica"/>
-        </w:rPr>
-      </w:pPr>
-      <w:r>
-        <w:rPr>
-          <w:rStyle w:val="Strong"/>
+    </w:p>
+    <w:p>
+      <w:pPr>
+        <w:pStyle w:val="Normlnweb"/>
+        <w:spacing w:before="0" w:beforeAutospacing="0" w:after="0" w:afterAutospacing="0" w:line="405" w:lineRule="atLeast"/>
+        <w:textAlignment w:val="baseline"/>
+        <w:rPr>
+          <w:rFonts w:asciiTheme="minorHAnsi" w:hAnsiTheme="minorHAnsi" w:cs="Helvetica"/>
+        </w:rPr>
+      </w:pPr>
+      <w:r>
+        <w:rPr>
+          <w:rStyle w:val="Siln"/>
           <w:rFonts w:asciiTheme="majorHAnsi" w:hAnsiTheme="majorHAnsi" w:cs="Helvetica"/>
           <w:bdr w:val="none" w:sz="0" w:space="0" w:color="auto" w:frame="1"/>
         </w:rPr>
@@ -50,35 +48,326 @@
           <w:rFonts w:asciiTheme="minorHAnsi" w:hAnsiTheme="minorHAnsi" w:cs="Helvetica"/>
         </w:rPr>
         <w:br/>
-        <w:t xml:space="preserve">Exupéry byl francouzský prozaik, publicista a letec. Pocházel z aristokratické rodiny. Studoval ve Švýcarsku a v Paříži. Od mládí se zajímal o letectví. Leteckou způsobilost získal během vojenské služby. Letectví se věnoval celý život. Jako pilot podnikl četné cesty po celém světě. Konal přednášková turné, psal reportáže. Za 2. světové války, do které se </w:t>
-      </w:r>
-      <w:r>
-        <w:rPr>
-          <w:rFonts w:asciiTheme="minorHAnsi" w:hAnsiTheme="minorHAnsi" w:cs="Helvetica"/>
+      </w:r>
+      <w:r>
+        <w:rPr>
+          <w:rFonts w:asciiTheme="minorHAnsi" w:hAnsiTheme="minorHAnsi" w:cs="Helvetica"/>
+          <w:b/>
+          <w:bCs/>
+        </w:rPr>
+        <w:t>Exupéry byl francouzský prozaik, publicista a letec</w:t>
+      </w:r>
+      <w:r>
+        <w:rPr>
+          <w:rFonts w:asciiTheme="minorHAnsi" w:hAnsiTheme="minorHAnsi" w:cs="Helvetica"/>
+        </w:rPr>
+        <w:t xml:space="preserve">. </w:t>
+      </w:r>
+    </w:p>
+    <w:p>
+      <w:pPr>
+        <w:pStyle w:val="Normlnweb"/>
+        <w:spacing w:before="0" w:beforeAutospacing="0" w:after="0" w:afterAutospacing="0" w:line="405" w:lineRule="atLeast"/>
+        <w:textAlignment w:val="baseline"/>
+        <w:rPr>
+          <w:rFonts w:asciiTheme="minorHAnsi" w:hAnsiTheme="minorHAnsi" w:cs="Helvetica"/>
+        </w:rPr>
+      </w:pPr>
+      <w:r>
+        <w:rPr>
+          <w:rFonts w:asciiTheme="minorHAnsi" w:hAnsiTheme="minorHAnsi" w:cs="Helvetica"/>
+          <w:b/>
+          <w:bCs/>
+        </w:rPr>
+        <w:t>Pocházel z aristokratické rodiny</w:t>
+      </w:r>
+      <w:r>
+        <w:rPr>
+          <w:rFonts w:asciiTheme="minorHAnsi" w:hAnsiTheme="minorHAnsi" w:cs="Helvetica"/>
+        </w:rPr>
+        <w:t xml:space="preserve">. </w:t>
+      </w:r>
+    </w:p>
+    <w:p>
+      <w:pPr>
+        <w:pStyle w:val="Normlnweb"/>
+        <w:spacing w:before="0" w:beforeAutospacing="0" w:after="0" w:afterAutospacing="0" w:line="405" w:lineRule="atLeast"/>
+        <w:textAlignment w:val="baseline"/>
+        <w:rPr>
+          <w:rFonts w:asciiTheme="minorHAnsi" w:hAnsiTheme="minorHAnsi" w:cs="Helvetica"/>
+        </w:rPr>
+      </w:pPr>
+      <w:r>
+        <w:rPr>
+          <w:rFonts w:asciiTheme="minorHAnsi" w:hAnsiTheme="minorHAnsi" w:cs="Helvetica"/>
+        </w:rPr>
+        <w:t xml:space="preserve">Studoval ve Švýcarsku a v Paříži. </w:t>
+      </w:r>
+    </w:p>
+    <w:p>
+      <w:pPr>
+        <w:pStyle w:val="Normlnweb"/>
+        <w:spacing w:before="0" w:beforeAutospacing="0" w:after="0" w:afterAutospacing="0" w:line="405" w:lineRule="atLeast"/>
+        <w:textAlignment w:val="baseline"/>
+        <w:rPr>
+          <w:rFonts w:asciiTheme="minorHAnsi" w:hAnsiTheme="minorHAnsi" w:cs="Helvetica"/>
+        </w:rPr>
+      </w:pPr>
+      <w:r>
+        <w:rPr>
+          <w:rFonts w:asciiTheme="minorHAnsi" w:hAnsiTheme="minorHAnsi" w:cs="Helvetica"/>
+          <w:b/>
+          <w:bCs/>
+        </w:rPr>
+        <w:t>Od mládí se zajímal o letectví</w:t>
+      </w:r>
+      <w:r>
+        <w:rPr>
+          <w:rFonts w:asciiTheme="minorHAnsi" w:hAnsiTheme="minorHAnsi" w:cs="Helvetica"/>
+        </w:rPr>
+        <w:t xml:space="preserve">. </w:t>
+      </w:r>
+    </w:p>
+    <w:p>
+      <w:pPr>
+        <w:pStyle w:val="Normlnweb"/>
+        <w:spacing w:before="0" w:beforeAutospacing="0" w:after="0" w:afterAutospacing="0" w:line="405" w:lineRule="atLeast"/>
+        <w:textAlignment w:val="baseline"/>
+        <w:rPr>
+          <w:rFonts w:asciiTheme="minorHAnsi" w:hAnsiTheme="minorHAnsi" w:cs="Helvetica"/>
+          <w:b/>
+          <w:bCs/>
+        </w:rPr>
+      </w:pPr>
+      <w:r>
+        <w:rPr>
+          <w:rFonts w:asciiTheme="minorHAnsi" w:hAnsiTheme="minorHAnsi" w:cs="Helvetica"/>
+        </w:rPr>
+        <w:t>Leteckou způsobilost získal během vojenské služby. Letectví se věnoval celý život</w:t>
+      </w:r>
+      <w:r>
+        <w:rPr>
+          <w:rFonts w:asciiTheme="minorHAnsi" w:hAnsiTheme="minorHAnsi" w:cs="Helvetica"/>
+          <w:b/>
+          <w:bCs/>
+        </w:rPr>
+        <w:t>.</w:t>
+      </w:r>
+    </w:p>
+    <w:p>
+      <w:pPr>
+        <w:pStyle w:val="Normlnweb"/>
+        <w:spacing w:before="0" w:beforeAutospacing="0" w:after="0" w:afterAutospacing="0" w:line="405" w:lineRule="atLeast"/>
+        <w:textAlignment w:val="baseline"/>
+        <w:rPr>
+          <w:rFonts w:asciiTheme="minorHAnsi" w:hAnsiTheme="minorHAnsi" w:cs="Helvetica"/>
+          <w:b/>
+          <w:bCs/>
+        </w:rPr>
+      </w:pPr>
+      <w:r>
+        <w:rPr>
+          <w:rFonts w:asciiTheme="minorHAnsi" w:hAnsiTheme="minorHAnsi" w:cs="Helvetica"/>
+          <w:b/>
+          <w:bCs/>
+        </w:rPr>
+        <w:t xml:space="preserve"> Jako pilot podnikl četné cesty po celém světě. </w:t>
+      </w:r>
+    </w:p>
+    <w:p>
+      <w:pPr>
+        <w:pStyle w:val="Normlnweb"/>
+        <w:spacing w:before="0" w:beforeAutospacing="0" w:after="0" w:afterAutospacing="0" w:line="405" w:lineRule="atLeast"/>
+        <w:textAlignment w:val="baseline"/>
+        <w:rPr>
+          <w:rFonts w:asciiTheme="minorHAnsi" w:hAnsiTheme="minorHAnsi" w:cs="Helvetica"/>
+        </w:rPr>
+      </w:pPr>
+      <w:r>
+        <w:rPr>
+          <w:rFonts w:asciiTheme="minorHAnsi" w:hAnsiTheme="minorHAnsi" w:cs="Helvetica"/>
+          <w:b/>
+          <w:bCs/>
+        </w:rPr>
+        <w:t>Konal přednášková turné, psal reportáže</w:t>
+      </w:r>
+      <w:r>
+        <w:rPr>
+          <w:rFonts w:asciiTheme="minorHAnsi" w:hAnsiTheme="minorHAnsi" w:cs="Helvetica"/>
+        </w:rPr>
+        <w:t xml:space="preserve">. </w:t>
+      </w:r>
+      <w:r>
+        <w:rPr>
+          <w:rFonts w:asciiTheme="minorHAnsi" w:hAnsiTheme="minorHAnsi" w:cs="Helvetica"/>
+          <w:b/>
+          <w:bCs/>
+        </w:rPr>
+        <w:t xml:space="preserve">Za 2. světové války, do které se </w:t>
+      </w:r>
+      <w:r>
+        <w:rPr>
+          <w:rFonts w:asciiTheme="minorHAnsi" w:hAnsiTheme="minorHAnsi" w:cs="Helvetica"/>
+          <w:b/>
+          <w:bCs/>
         </w:rPr>
         <w:br/>
       </w:r>
       <w:r>
         <w:rPr>
           <w:rFonts w:asciiTheme="minorHAnsi" w:hAnsiTheme="minorHAnsi" w:cs="Helvetica"/>
-        </w:rPr>
-        <w:t>Antoine de Saint – Exupéry sám přihlásil, zahynul při průzkumném letu, pravděpodobně nad Středozemním mořem nedaleko Korsiky. Jeho povolání ho přímo inspirovalo v tomto díle. Tehdejší společnosti vytýkal jednostranné vnímání světa. Mezi jeho další díla patří Noční let či Kurýr na Jih.</w:t>
-      </w:r>
-    </w:p>
-    <w:p>
-      <w:pPr>
-        <w:pStyle w:val="NormalWeb"/>
-        <w:spacing w:before="0" w:beforeAutospacing="0" w:after="0" w:afterAutospacing="0" w:line="405" w:lineRule="atLeast"/>
-        <w:textAlignment w:val="baseline"/>
-        <w:rPr>
-          <w:rStyle w:val="Strong"/>
+          <w:b/>
+          <w:bCs/>
+        </w:rPr>
+        <w:t>Antoine de Saint – Exupéry sám přihlásil</w:t>
+      </w:r>
+      <w:r>
+        <w:rPr>
+          <w:rFonts w:asciiTheme="minorHAnsi" w:hAnsiTheme="minorHAnsi" w:cs="Helvetica"/>
+        </w:rPr>
+        <w:t xml:space="preserve">, </w:t>
+      </w:r>
+      <w:r>
+        <w:rPr>
+          <w:rFonts w:asciiTheme="minorHAnsi" w:hAnsiTheme="minorHAnsi" w:cs="Helvetica"/>
+          <w:b/>
+          <w:bCs/>
+        </w:rPr>
+        <w:t>zahynul při průzkumném letu</w:t>
+      </w:r>
+      <w:r>
+        <w:rPr>
+          <w:rFonts w:asciiTheme="minorHAnsi" w:hAnsiTheme="minorHAnsi" w:cs="Helvetica"/>
+        </w:rPr>
+        <w:t>, pravděpodobně nad Středozemním mořem nedaleko Korsiky.</w:t>
+      </w:r>
+    </w:p>
+    <w:p>
+      <w:pPr>
+        <w:pStyle w:val="Normlnweb"/>
+        <w:spacing w:before="0" w:beforeAutospacing="0" w:after="0" w:afterAutospacing="0" w:line="405" w:lineRule="atLeast"/>
+        <w:textAlignment w:val="baseline"/>
+        <w:rPr>
+          <w:rFonts w:asciiTheme="minorHAnsi" w:hAnsiTheme="minorHAnsi" w:cs="Helvetica"/>
+        </w:rPr>
+      </w:pPr>
+      <w:r>
+        <w:rPr>
+          <w:rFonts w:asciiTheme="minorHAnsi" w:hAnsiTheme="minorHAnsi" w:cs="Helvetica"/>
+        </w:rPr>
+        <w:t xml:space="preserve">Jeho povolání ho přímo inspirovalo v tomto díle. </w:t>
+      </w:r>
+    </w:p>
+    <w:p>
+      <w:pPr>
+        <w:pStyle w:val="Normlnweb"/>
+        <w:spacing w:before="0" w:beforeAutospacing="0" w:after="0" w:afterAutospacing="0" w:line="405" w:lineRule="atLeast"/>
+        <w:textAlignment w:val="baseline"/>
+        <w:rPr>
+          <w:rFonts w:asciiTheme="minorHAnsi" w:hAnsiTheme="minorHAnsi" w:cs="Helvetica"/>
+          <w:b/>
+          <w:bCs/>
+        </w:rPr>
+      </w:pPr>
+      <w:r>
+        <w:rPr>
+          <w:rFonts w:asciiTheme="minorHAnsi" w:hAnsiTheme="minorHAnsi" w:cs="Helvetica"/>
+        </w:rPr>
+        <w:t xml:space="preserve">Tehdejší společnosti vytýkal jednostranné vnímání světa. </w:t>
+      </w:r>
+    </w:p>
+    <w:p>
+      <w:pPr>
+        <w:pStyle w:val="Normlnweb"/>
+        <w:spacing w:before="0" w:beforeAutospacing="0" w:after="0" w:afterAutospacing="0" w:line="405" w:lineRule="atLeast"/>
+        <w:textAlignment w:val="baseline"/>
+        <w:rPr>
+          <w:rFonts w:asciiTheme="minorHAnsi" w:hAnsiTheme="minorHAnsi" w:cs="Helvetica"/>
+        </w:rPr>
+      </w:pPr>
+      <w:r>
+        <w:rPr>
+          <w:rFonts w:asciiTheme="minorHAnsi" w:hAnsiTheme="minorHAnsi" w:cs="Helvetica"/>
+          <w:b/>
+          <w:bCs/>
+        </w:rPr>
+        <w:t>D</w:t>
+      </w:r>
+      <w:r>
+        <w:rPr>
+          <w:rFonts w:asciiTheme="minorHAnsi" w:hAnsiTheme="minorHAnsi" w:cs="Helvetica"/>
+          <w:b/>
+          <w:bCs/>
+        </w:rPr>
+        <w:t xml:space="preserve">alší </w:t>
+      </w:r>
+      <w:proofErr w:type="gramStart"/>
+      <w:r>
+        <w:rPr>
+          <w:rFonts w:asciiTheme="minorHAnsi" w:hAnsiTheme="minorHAnsi" w:cs="Helvetica"/>
+          <w:b/>
+          <w:bCs/>
+        </w:rPr>
+        <w:t>díla</w:t>
+      </w:r>
+      <w:r>
+        <w:rPr>
+          <w:rFonts w:asciiTheme="minorHAnsi" w:hAnsiTheme="minorHAnsi" w:cs="Helvetica"/>
+        </w:rPr>
+        <w:t xml:space="preserve"> </w:t>
+      </w:r>
+      <w:r>
+        <w:rPr>
+          <w:rFonts w:asciiTheme="minorHAnsi" w:hAnsiTheme="minorHAnsi" w:cs="Helvetica"/>
+        </w:rPr>
+        <w:t>:</w:t>
+      </w:r>
+      <w:proofErr w:type="gramEnd"/>
+      <w:r>
+        <w:rPr>
+          <w:rFonts w:asciiTheme="minorHAnsi" w:hAnsiTheme="minorHAnsi" w:cs="Helvetica"/>
+        </w:rPr>
+        <w:t xml:space="preserve"> </w:t>
+      </w:r>
+      <w:r>
+        <w:rPr>
+          <w:rFonts w:asciiTheme="minorHAnsi" w:hAnsiTheme="minorHAnsi" w:cs="Helvetica"/>
+          <w:b/>
+          <w:bCs/>
+        </w:rPr>
+        <w:t xml:space="preserve">Noční let </w:t>
+      </w:r>
+      <w:r>
+        <w:rPr>
+          <w:rFonts w:asciiTheme="minorHAnsi" w:hAnsiTheme="minorHAnsi" w:cs="Helvetica"/>
+          <w:b/>
+          <w:bCs/>
+        </w:rPr>
+        <w:t>,</w:t>
+      </w:r>
+      <w:r>
+        <w:rPr>
+          <w:rFonts w:asciiTheme="minorHAnsi" w:hAnsiTheme="minorHAnsi" w:cs="Helvetica"/>
+          <w:b/>
+          <w:bCs/>
+        </w:rPr>
+        <w:t xml:space="preserve"> Kurýr na Jih.</w:t>
+      </w:r>
+    </w:p>
+    <w:p>
+      <w:pPr>
+        <w:pStyle w:val="Normlnweb"/>
+        <w:spacing w:before="0" w:beforeAutospacing="0" w:after="0" w:afterAutospacing="0" w:line="405" w:lineRule="atLeast"/>
+        <w:textAlignment w:val="baseline"/>
+        <w:rPr>
+          <w:rStyle w:val="Siln"/>
           <w:rFonts w:asciiTheme="majorHAnsi" w:hAnsiTheme="majorHAnsi" w:cs="Helvetica"/>
           <w:bdr w:val="none" w:sz="0" w:space="0" w:color="auto" w:frame="1"/>
         </w:rPr>
       </w:pPr>
       <w:r>
         <w:rPr>
-          <w:rStyle w:val="Strong"/>
+          <w:rStyle w:val="Siln"/>
           <w:rFonts w:asciiTheme="majorHAnsi" w:hAnsiTheme="majorHAnsi" w:cs="Helvetica"/>
           <w:bdr w:val="none" w:sz="0" w:space="0" w:color="auto" w:frame="1"/>
         </w:rPr>
@@ -87,16 +376,16 @@
     </w:p>
     <w:p>
       <w:pPr>
-        <w:pStyle w:val="NormalWeb"/>
-        <w:spacing w:before="0" w:beforeAutospacing="0" w:after="0" w:afterAutospacing="0" w:line="405" w:lineRule="atLeast"/>
-        <w:textAlignment w:val="baseline"/>
-        <w:rPr>
-          <w:rFonts w:asciiTheme="minorHAnsi" w:hAnsiTheme="minorHAnsi" w:cs="Helvetica"/>
-        </w:rPr>
-      </w:pPr>
-      <w:r>
-        <w:rPr>
-          <w:rStyle w:val="Strong"/>
+        <w:pStyle w:val="Normlnweb"/>
+        <w:spacing w:before="0" w:beforeAutospacing="0" w:after="0" w:afterAutospacing="0" w:line="405" w:lineRule="atLeast"/>
+        <w:textAlignment w:val="baseline"/>
+        <w:rPr>
+          <w:rFonts w:asciiTheme="minorHAnsi" w:hAnsiTheme="minorHAnsi" w:cs="Helvetica"/>
+        </w:rPr>
+      </w:pPr>
+      <w:r>
+        <w:rPr>
+          <w:rStyle w:val="Siln"/>
           <w:rFonts w:asciiTheme="minorHAnsi" w:hAnsiTheme="minorHAnsi" w:cs="Helvetica"/>
           <w:b w:val="0"/>
           <w:bdr w:val="none" w:sz="0" w:space="0" w:color="auto" w:frame="1"/>
@@ -105,7 +394,7 @@
       </w:r>
       <w:r>
         <w:rPr>
-          <w:rStyle w:val="Strong"/>
+          <w:rStyle w:val="Siln"/>
           <w:rFonts w:asciiTheme="minorHAnsi" w:hAnsiTheme="minorHAnsi" w:cs="Helvetica"/>
           <w:bdr w:val="none" w:sz="0" w:space="0" w:color="auto" w:frame="1"/>
         </w:rPr>
@@ -115,21 +404,49 @@
         <w:rPr>
           <w:rFonts w:asciiTheme="minorHAnsi" w:hAnsiTheme="minorHAnsi" w:cs="Helvetica"/>
         </w:rPr>
-        <w:t>psán epickým literárním druhem a je psám jako fylosofická pohádka.</w:t>
-      </w:r>
-    </w:p>
-    <w:p>
-      <w:pPr>
-        <w:pStyle w:val="NormalWeb"/>
-        <w:spacing w:before="0" w:beforeAutospacing="0" w:after="0" w:afterAutospacing="0" w:line="405" w:lineRule="atLeast"/>
-        <w:textAlignment w:val="baseline"/>
-        <w:rPr>
-          <w:rFonts w:asciiTheme="minorHAnsi" w:hAnsiTheme="minorHAnsi" w:cs="Helvetica"/>
-        </w:rPr>
-      </w:pPr>
-      <w:r>
-        <w:rPr>
-          <w:rStyle w:val="Strong"/>
+        <w:t xml:space="preserve">psán epickým literárním druhem a je </w:t>
+      </w:r>
+      <w:proofErr w:type="spellStart"/>
+      <w:r>
+        <w:rPr>
+          <w:rFonts w:asciiTheme="minorHAnsi" w:hAnsiTheme="minorHAnsi" w:cs="Helvetica"/>
+        </w:rPr>
+        <w:t>psám</w:t>
+      </w:r>
+      <w:proofErr w:type="spellEnd"/>
+      <w:r>
+        <w:rPr>
+          <w:rFonts w:asciiTheme="minorHAnsi" w:hAnsiTheme="minorHAnsi" w:cs="Helvetica"/>
+        </w:rPr>
+        <w:t xml:space="preserve"> jako </w:t>
+      </w:r>
+      <w:proofErr w:type="spellStart"/>
+      <w:r>
+        <w:rPr>
+          <w:rFonts w:asciiTheme="minorHAnsi" w:hAnsiTheme="minorHAnsi" w:cs="Helvetica"/>
+        </w:rPr>
+        <w:t>fylosofická</w:t>
+      </w:r>
+      <w:proofErr w:type="spellEnd"/>
+      <w:r>
+        <w:rPr>
+          <w:rFonts w:asciiTheme="minorHAnsi" w:hAnsiTheme="minorHAnsi" w:cs="Helvetica"/>
+        </w:rPr>
+        <w:t xml:space="preserve"> pohádka.</w:t>
+      </w:r>
+    </w:p>
+    <w:p>
+      <w:pPr>
+        <w:pStyle w:val="Normlnweb"/>
+        <w:spacing w:before="0" w:beforeAutospacing="0" w:after="0" w:afterAutospacing="0" w:line="405" w:lineRule="atLeast"/>
+        <w:textAlignment w:val="baseline"/>
+        <w:rPr>
+          <w:rFonts w:asciiTheme="minorHAnsi" w:hAnsiTheme="minorHAnsi" w:cs="Helvetica"/>
+        </w:rPr>
+      </w:pPr>
+      <w:r>
+        <w:rPr>
+          <w:rStyle w:val="Siln"/>
           <w:rFonts w:asciiTheme="majorHAnsi" w:hAnsiTheme="majorHAnsi" w:cs="Helvetica"/>
           <w:bdr w:val="none" w:sz="0" w:space="0" w:color="auto" w:frame="1"/>
         </w:rPr>
@@ -140,21 +457,129 @@
           <w:rFonts w:asciiTheme="minorHAnsi" w:hAnsiTheme="minorHAnsi" w:cs="Helvetica"/>
         </w:rPr>
         <w:br/>
-        <w:t>Prozaické dílo. Využívá spisovný jazyk a jednoduchá slova, psáno pro děti. Na začátku a konci díla psáno chronologicky, při vzpomínání na jednotlivé planety psáno retrospektivně. V díle využívá básnické prostředky – personifikace (růže mluví), metafory, přirovnání, hyperbola, epiteton, přímá řeč, alegorie. Dále také symboly (liška – chytrost, růže – pýcha).</w:t>
-      </w:r>
-    </w:p>
-    <w:p>
-      <w:pPr>
-        <w:pStyle w:val="NormalWeb"/>
-        <w:spacing w:before="0" w:beforeAutospacing="0" w:after="0" w:afterAutospacing="0" w:line="405" w:lineRule="atLeast"/>
-        <w:textAlignment w:val="baseline"/>
-        <w:rPr>
-          <w:rFonts w:asciiTheme="minorHAnsi" w:hAnsiTheme="minorHAnsi" w:cs="Helvetica"/>
-        </w:rPr>
-      </w:pPr>
-      <w:r>
-        <w:rPr>
-          <w:rStyle w:val="Strong"/>
+        <w:t xml:space="preserve">Prozaické dílo. </w:t>
+      </w:r>
+    </w:p>
+    <w:p>
+      <w:pPr>
+        <w:pStyle w:val="Normlnweb"/>
+        <w:spacing w:before="0" w:beforeAutospacing="0" w:after="0" w:afterAutospacing="0" w:line="405" w:lineRule="atLeast"/>
+        <w:textAlignment w:val="baseline"/>
+        <w:rPr>
+          <w:rFonts w:asciiTheme="minorHAnsi" w:hAnsiTheme="minorHAnsi" w:cs="Helvetica"/>
+        </w:rPr>
+      </w:pPr>
+      <w:r>
+        <w:rPr>
+          <w:rFonts w:asciiTheme="minorHAnsi" w:hAnsiTheme="minorHAnsi" w:cs="Helvetica"/>
+          <w:b/>
+          <w:bCs/>
+        </w:rPr>
+        <w:t>Využívá spisovný jazyk a jednoduchá slova, psáno pro děti</w:t>
+      </w:r>
+      <w:r>
+        <w:rPr>
+          <w:rFonts w:asciiTheme="minorHAnsi" w:hAnsiTheme="minorHAnsi" w:cs="Helvetica"/>
+        </w:rPr>
+        <w:t>.</w:t>
+      </w:r>
+    </w:p>
+    <w:p>
+      <w:pPr>
+        <w:pStyle w:val="Normlnweb"/>
+        <w:spacing w:before="0" w:beforeAutospacing="0" w:after="0" w:afterAutospacing="0" w:line="405" w:lineRule="atLeast"/>
+        <w:textAlignment w:val="baseline"/>
+        <w:rPr>
+          <w:rFonts w:asciiTheme="minorHAnsi" w:hAnsiTheme="minorHAnsi" w:cs="Helvetica"/>
+        </w:rPr>
+      </w:pPr>
+      <w:r>
+        <w:rPr>
+          <w:rFonts w:asciiTheme="minorHAnsi" w:hAnsiTheme="minorHAnsi" w:cs="Helvetica"/>
+          <w:b/>
+          <w:bCs/>
+        </w:rPr>
+        <w:t>Na začátku a konci díla psáno chronologicky</w:t>
+      </w:r>
+      <w:r>
+        <w:rPr>
+          <w:rFonts w:asciiTheme="minorHAnsi" w:hAnsiTheme="minorHAnsi" w:cs="Helvetica"/>
+        </w:rPr>
+        <w:t xml:space="preserve">, při </w:t>
+      </w:r>
+      <w:r>
+        <w:rPr>
+          <w:rFonts w:asciiTheme="minorHAnsi" w:hAnsiTheme="minorHAnsi" w:cs="Helvetica"/>
+          <w:b/>
+          <w:bCs/>
+        </w:rPr>
+        <w:t>vzpomínání na jednotlivé planety psáno retrospektivně</w:t>
+      </w:r>
+      <w:r>
+        <w:rPr>
+          <w:rFonts w:asciiTheme="minorHAnsi" w:hAnsiTheme="minorHAnsi" w:cs="Helvetica"/>
+        </w:rPr>
+        <w:t xml:space="preserve">. </w:t>
+      </w:r>
+    </w:p>
+    <w:p>
+      <w:pPr>
+        <w:pStyle w:val="Normlnweb"/>
+        <w:spacing w:before="0" w:beforeAutospacing="0" w:after="0" w:afterAutospacing="0" w:line="405" w:lineRule="atLeast"/>
+        <w:textAlignment w:val="baseline"/>
+        <w:rPr>
+          <w:rFonts w:asciiTheme="minorHAnsi" w:hAnsiTheme="minorHAnsi" w:cs="Helvetica"/>
+        </w:rPr>
+      </w:pPr>
+      <w:r>
+        <w:rPr>
+          <w:rFonts w:asciiTheme="minorHAnsi" w:hAnsiTheme="minorHAnsi" w:cs="Helvetica"/>
+        </w:rPr>
+        <w:t xml:space="preserve">V díle využívá básnické prostředky – </w:t>
+      </w:r>
+      <w:r>
+        <w:rPr>
+          <w:rFonts w:asciiTheme="minorHAnsi" w:hAnsiTheme="minorHAnsi" w:cs="Helvetica"/>
+          <w:b/>
+          <w:bCs/>
+        </w:rPr>
+        <w:t>personifikace (růže mluví), metafory, přirovnání, hyperbola, epiteton,</w:t>
+      </w:r>
+      <w:r>
+        <w:rPr>
+          <w:rFonts w:asciiTheme="minorHAnsi" w:hAnsiTheme="minorHAnsi" w:cs="Helvetica"/>
+        </w:rPr>
+        <w:t xml:space="preserve"> přímá řeč, alegorie. </w:t>
+      </w:r>
+    </w:p>
+    <w:p>
+      <w:pPr>
+        <w:pStyle w:val="Normlnweb"/>
+        <w:spacing w:before="0" w:beforeAutospacing="0" w:after="0" w:afterAutospacing="0" w:line="405" w:lineRule="atLeast"/>
+        <w:textAlignment w:val="baseline"/>
+        <w:rPr>
+          <w:rFonts w:asciiTheme="minorHAnsi" w:hAnsiTheme="minorHAnsi" w:cs="Helvetica"/>
+        </w:rPr>
+      </w:pPr>
+      <w:r>
+        <w:rPr>
+          <w:rFonts w:asciiTheme="minorHAnsi" w:hAnsiTheme="minorHAnsi" w:cs="Helvetica"/>
+        </w:rPr>
+        <w:t>Dále také symboly (liška – chytrost, růže – pýcha).</w:t>
+      </w:r>
+    </w:p>
+    <w:p>
+      <w:pPr>
+        <w:pStyle w:val="Normlnweb"/>
+        <w:spacing w:before="0" w:beforeAutospacing="0" w:after="0" w:afterAutospacing="0" w:line="405" w:lineRule="atLeast"/>
+        <w:textAlignment w:val="baseline"/>
+        <w:rPr>
+          <w:rFonts w:asciiTheme="minorHAnsi" w:hAnsiTheme="minorHAnsi" w:cs="Helvetica"/>
+        </w:rPr>
+      </w:pPr>
+      <w:r>
+        <w:rPr>
+          <w:rStyle w:val="Siln"/>
           <w:rFonts w:asciiTheme="majorHAnsi" w:hAnsiTheme="majorHAnsi" w:cs="Helvetica"/>
           <w:bdr w:val="none" w:sz="0" w:space="0" w:color="auto" w:frame="1"/>
         </w:rPr>
@@ -169,43 +594,79 @@
       <w:r>
         <w:rPr>
           <w:rFonts w:asciiTheme="minorHAnsi" w:hAnsiTheme="minorHAnsi" w:cs="Helvetica"/>
-        </w:rPr>
-        <w:t>Pilot (vypravěč) – ztroskotal na Sahaře, chce si s lidmi povídat o důležitých a vážných věcech, ale moc takových nezná.</w:t>
+          <w:b/>
+          <w:bCs/>
+        </w:rPr>
+        <w:t>Pilot (vypravěč) – ztroskotal na Sahaře, chce si s lidmi povídat o důležitých a vážných věcech</w:t>
+      </w:r>
+      <w:r>
+        <w:rPr>
+          <w:rFonts w:asciiTheme="minorHAnsi" w:hAnsiTheme="minorHAnsi" w:cs="Helvetica"/>
+        </w:rPr>
+        <w:t>, ale moc takových nezná.</w:t>
       </w:r>
       <w:r>
         <w:rPr>
           <w:rFonts w:asciiTheme="minorHAnsi" w:hAnsiTheme="minorHAnsi" w:cs="Helvetica"/>
         </w:rPr>
         <w:br/>
-        <w:t>Malý princ – mladý, čistý, nevinný, roztomilý, nezkažený, citlivý, věrný, milující, křehký, hodný, upřímný, rozumný, má rád západy slunce a svoji květinu, o kterou se stará</w:t>
+      </w:r>
+      <w:r>
+        <w:rPr>
+          <w:rFonts w:asciiTheme="minorHAnsi" w:hAnsiTheme="minorHAnsi" w:cs="Helvetica"/>
+          <w:b/>
+          <w:bCs/>
+        </w:rPr>
+        <w:t>Malý princ – mladý, čistý, nevinný, roztomilý, nezkažený, citlivý, věrný, milující, křehký, hodný</w:t>
+      </w:r>
+      <w:r>
+        <w:rPr>
+          <w:rFonts w:asciiTheme="minorHAnsi" w:hAnsiTheme="minorHAnsi" w:cs="Helvetica"/>
+        </w:rPr>
+        <w:t>, upřímný, rozumný, má rád západy slunce a svoji květinu, o kterou se stará</w:t>
       </w:r>
       <w:r>
         <w:rPr>
           <w:rFonts w:asciiTheme="minorHAnsi" w:hAnsiTheme="minorHAnsi" w:cs="Helvetica"/>
         </w:rPr>
         <w:br/>
+      </w:r>
+      <w:r>
+        <w:rPr>
+          <w:rFonts w:asciiTheme="minorHAnsi" w:hAnsiTheme="minorHAnsi" w:cs="Helvetica"/>
+          <w:b/>
+          <w:bCs/>
+        </w:rPr>
         <w:t>Růže – domýšlivá, marnivá</w:t>
       </w:r>
       <w:r>
         <w:rPr>
           <w:rFonts w:asciiTheme="minorHAnsi" w:hAnsiTheme="minorHAnsi" w:cs="Helvetica"/>
+          <w:b/>
+          <w:bCs/>
         </w:rPr>
         <w:br/>
-        <w:t>Liška – představuje moudrost, nechala se malým princem ochočit, čímž mu ukázala význam a vzácnost přátelství</w:t>
-      </w:r>
-    </w:p>
-    <w:p>
-      <w:pPr>
-        <w:pStyle w:val="NormalWeb"/>
-        <w:spacing w:before="0" w:beforeAutospacing="0" w:after="0" w:afterAutospacing="0" w:line="405" w:lineRule="atLeast"/>
-        <w:textAlignment w:val="baseline"/>
-        <w:rPr>
-          <w:rFonts w:asciiTheme="minorHAnsi" w:hAnsiTheme="minorHAnsi" w:cs="Helvetica"/>
-        </w:rPr>
-      </w:pPr>
-      <w:r>
-        <w:rPr>
-          <w:rStyle w:val="Strong"/>
+        <w:t>Liška – představuje moudrost, nechala se malým princem ochočit</w:t>
+      </w:r>
+      <w:r>
+        <w:rPr>
+          <w:rFonts w:asciiTheme="minorHAnsi" w:hAnsiTheme="minorHAnsi" w:cs="Helvetica"/>
+        </w:rPr>
+        <w:t>, čímž mu ukázala význam a vzácnost přátelství</w:t>
+      </w:r>
+    </w:p>
+    <w:p>
+      <w:pPr>
+        <w:pStyle w:val="Normlnweb"/>
+        <w:spacing w:before="0" w:beforeAutospacing="0" w:after="0" w:afterAutospacing="0" w:line="405" w:lineRule="atLeast"/>
+        <w:textAlignment w:val="baseline"/>
+        <w:rPr>
+          <w:rFonts w:asciiTheme="minorHAnsi" w:hAnsiTheme="minorHAnsi" w:cs="Helvetica"/>
+        </w:rPr>
+      </w:pPr>
+      <w:r>
+        <w:rPr>
+          <w:rStyle w:val="Siln"/>
           <w:rFonts w:asciiTheme="majorHAnsi" w:hAnsiTheme="majorHAnsi" w:cs="Helvetica"/>
           <w:bdr w:val="none" w:sz="0" w:space="0" w:color="auto" w:frame="1"/>
         </w:rPr>
@@ -216,19 +677,19 @@
           <w:rFonts w:asciiTheme="minorHAnsi" w:hAnsiTheme="minorHAnsi" w:cs="Helvetica"/>
         </w:rPr>
         <w:br/>
-        <w:t xml:space="preserve">Autorovo letadlo mělo poruchu a on přistál v poušti. Setkal se s malým princem, který přišel z jiné planety, a spřátelili se spolu. Malý princ po něm chtěl, aby mu nakreslil beránka. Byl spokojen, když mu letec nakreslil bedničku. Představoval si, že je beránek v bedničce. Princ mu vyprávěl svoje vzpomínky. Odešel ze své malinké planety, na které jsou tři sopky a jediná květina, protože se svou kytkou měl problémy. Navštívil sedm planet. Na první planetě byl král, který žil sám a chtěl někomu vládnout. Myslel si, že vládne celému vesmíru. Viděl v princovi svého poddaného. Na druhé planetě žil domýšlivec, který v každém viděl svého obdivovatele. Na třetí planetě žil pijan. Na čtvrté byznysmen, který počítal hvězdy. Myslel si, </w:t>
+        <w:t xml:space="preserve">Autorovo letadlo mělo poruchu a on přistál v poušti. Setkal se s malým princem, který přišel </w:t>
       </w:r>
       <w:r>
         <w:rPr>
           <w:rFonts w:asciiTheme="minorHAnsi" w:hAnsiTheme="minorHAnsi" w:cs="Helvetica"/>
         </w:rPr>
         <w:lastRenderedPageBreak/>
-        <w:t>že mu patří. Na páté planetě žil lampář, který rozsvěcoval a zhasínal lampu. Ale jeho planeta se točila tak rychle, že ji rozsvěcoval nebo zhasínal každou minutu. Na šesté planetě žil zeměpisec, který považoval svoji vědu za nejdůležitější, pouze zapisoval do knih a připadal si příliš důležitý na to, aby počítal města, řeky a hory. Čeká na badatele, kteří mu podají zprávu o okolí.</w:t>
-      </w:r>
-    </w:p>
-    <w:p>
-      <w:pPr>
-        <w:pStyle w:val="NormalWeb"/>
+        <w:t>z jiné planety, a spřátelili se spolu. Malý princ po něm chtěl, aby mu nakreslil beránka. Byl spokojen, když mu letec nakreslil bedničku. Představoval si, že je beránek v bedničce. Princ mu vyprávěl svoje vzpomínky. Odešel ze své malinké planety, na které jsou tři sopky a jediná květina, protože se svou kytkou měl problémy. Navštívil sedm planet. Na první planetě byl král, který žil sám a chtěl někomu vládnout. Myslel si, že vládne celému vesmíru. Viděl v princovi svého poddaného. Na druhé planetě žil domýšlivec, který v každém viděl svého obdivovatele. Na třetí planetě žil pijan. Na čtvrté byznysmen, který počítal hvězdy. Myslel si, že mu patří. Na páté planetě žil lampář, který rozsvěcoval a zhasínal lampu. Ale jeho planeta se točila tak rychle, že ji rozsvěcoval nebo zhasínal každou minutu. Na šesté planetě žil zeměpisec, který považoval svoji vědu za nejdůležitější, pouze zapisoval do knih a připadal si příliš důležitý na to, aby počítal města, řeky a hory. Čeká na badatele, kteří mu podají zprávu o okolí.</w:t>
+      </w:r>
+    </w:p>
+    <w:p>
+      <w:pPr>
+        <w:pStyle w:val="Normlnweb"/>
         <w:spacing w:before="0" w:beforeAutospacing="0" w:after="390" w:afterAutospacing="0" w:line="405" w:lineRule="atLeast"/>
         <w:textAlignment w:val="baseline"/>
         <w:rPr>
@@ -244,16 +705,16 @@
     </w:p>
     <w:p>
       <w:pPr>
-        <w:pStyle w:val="NormalWeb"/>
-        <w:spacing w:before="0" w:beforeAutospacing="0" w:after="0" w:afterAutospacing="0" w:line="405" w:lineRule="atLeast"/>
-        <w:textAlignment w:val="baseline"/>
-        <w:rPr>
-          <w:rFonts w:asciiTheme="minorHAnsi" w:hAnsiTheme="minorHAnsi" w:cs="Helvetica"/>
-        </w:rPr>
-      </w:pPr>
-      <w:r>
-        <w:rPr>
-          <w:rStyle w:val="Strong"/>
+        <w:pStyle w:val="Normlnweb"/>
+        <w:spacing w:before="0" w:beforeAutospacing="0" w:after="0" w:afterAutospacing="0" w:line="405" w:lineRule="atLeast"/>
+        <w:textAlignment w:val="baseline"/>
+        <w:rPr>
+          <w:rFonts w:asciiTheme="minorHAnsi" w:hAnsiTheme="minorHAnsi" w:cs="Helvetica"/>
+        </w:rPr>
+      </w:pPr>
+      <w:r>
+        <w:rPr>
+          <w:rStyle w:val="Siln"/>
           <w:rFonts w:asciiTheme="majorHAnsi" w:hAnsiTheme="majorHAnsi" w:cs="Helvetica"/>
           <w:bdr w:val="none" w:sz="0" w:space="0" w:color="auto" w:frame="1"/>
         </w:rPr>
@@ -270,7 +731,23 @@
           <w:rFonts w:asciiTheme="minorHAnsi" w:hAnsiTheme="minorHAnsi" w:cs="Helvetica"/>
         </w:rPr>
         <w:br/>
-        <w:t>Poměrně jednoduchý</w:t>
+      </w:r>
+      <w:r>
+        <w:rPr>
+          <w:rFonts w:asciiTheme="minorHAnsi" w:hAnsiTheme="minorHAnsi" w:cs="Helvetica"/>
+          <w:b/>
+          <w:bCs/>
+        </w:rPr>
+        <w:t xml:space="preserve">Poměrně </w:t>
+      </w:r>
+      <w:proofErr w:type="gramStart"/>
+      <w:r>
+        <w:rPr>
+          <w:rFonts w:asciiTheme="minorHAnsi" w:hAnsiTheme="minorHAnsi" w:cs="Helvetica"/>
+          <w:b/>
+          <w:bCs/>
+        </w:rPr>
+        <w:t>jednoduchý</w:t>
       </w:r>
       <w:r>
         <w:rPr>
@@ -285,20 +762,41 @@
       <w:r>
         <w:rPr>
           <w:rFonts w:asciiTheme="minorHAnsi" w:hAnsiTheme="minorHAnsi" w:cs="Helvetica"/>
-        </w:rPr>
-        <w:t xml:space="preserve"> příběh </w:t>
-      </w:r>
-      <w:r>
-        <w:rPr>
-          <w:rFonts w:asciiTheme="minorHAnsi" w:hAnsiTheme="minorHAnsi" w:cs="Helvetica"/>
+          <w:b/>
+          <w:bCs/>
+        </w:rPr>
+        <w:t xml:space="preserve"> příběh</w:t>
+      </w:r>
+      <w:proofErr w:type="gramEnd"/>
+      <w:r>
+        <w:rPr>
+          <w:rFonts w:asciiTheme="minorHAnsi" w:hAnsiTheme="minorHAnsi" w:cs="Helvetica"/>
+          <w:b/>
+          <w:bCs/>
+        </w:rPr>
+        <w:t xml:space="preserve"> </w:t>
+      </w:r>
+      <w:r>
+        <w:rPr>
+          <w:rFonts w:asciiTheme="minorHAnsi" w:hAnsiTheme="minorHAnsi" w:cs="Helvetica"/>
+          <w:b/>
+          <w:bCs/>
         </w:rPr>
         <w:t>představuje</w:t>
       </w:r>
       <w:r>
         <w:rPr>
           <w:rFonts w:asciiTheme="minorHAnsi" w:hAnsiTheme="minorHAnsi" w:cs="Helvetica"/>
-        </w:rPr>
-        <w:t xml:space="preserve"> dnešní svět (snaha o ovládání přírody, materialismus, egocentrismus, závod s časem) s pohledem pohádkového dětského hrdiny, který nachází smysl v úplně jiných věcech – v přátelství, lásce. Střet dětského světa se světem „dospěláků“ se tak v konkrétní rovině stává školou umění žít.</w:t>
+          <w:b/>
+          <w:bCs/>
+        </w:rPr>
+        <w:t xml:space="preserve"> dnešní svět (snaha o ovládání přírody, materialismus, egocentrismus, závod s časem)</w:t>
+      </w:r>
+      <w:r>
+        <w:rPr>
+          <w:rFonts w:asciiTheme="minorHAnsi" w:hAnsiTheme="minorHAnsi" w:cs="Helvetica"/>
+        </w:rPr>
+        <w:t xml:space="preserve"> s pohledem pohádkového dětského hrdiny, který nachází smysl v úplně jiných věcech – v přátelství, lásce. Střet dětského světa se světem „dospěláků“ se tak v konkrétní rovině stává školou umění žít.</w:t>
       </w:r>
     </w:p>
     <w:p/>
@@ -313,7 +811,7 @@
 </file>
 
 <file path=word/styles.xml><?xml version="1.0" encoding="utf-8"?>
-<w:styles xmlns:mc="http://schemas.openxmlformats.org/markup-compatibility/2006" xmlns:r="http://schemas.openxmlformats.org/officeDocument/2006/relationships" xmlns:w="http://schemas.openxmlformats.org/wordprocessingml/2006/main" xmlns:w14="http://schemas.microsoft.com/office/word/2010/wordml" xmlns:w15="http://schemas.microsoft.com/office/word/2012/wordml" mc:Ignorable="w14 w15">
+<w:styles xmlns:mc="http://schemas.openxmlformats.org/markup-compatibility/2006" xmlns:r="http://schemas.openxmlformats.org/officeDocument/2006/relationships" xmlns:w="http://schemas.openxmlformats.org/wordprocessingml/2006/main" xmlns:w14="http://schemas.microsoft.com/office/word/2010/wordml" xmlns:w15="http://schemas.microsoft.com/office/word/2012/wordml" xmlns:w16cex="http://schemas.microsoft.com/office/word/2018/wordml/cex" xmlns:w16cid="http://schemas.microsoft.com/office/word/2016/wordml/cid" xmlns:w16="http://schemas.microsoft.com/office/word/2018/wordml" xmlns:w16du="http://schemas.microsoft.com/office/word/2023/wordml/word16du" xmlns:w16sdtdh="http://schemas.microsoft.com/office/word/2020/wordml/sdtdatahash" xmlns:w16se="http://schemas.microsoft.com/office/word/2015/wordml/symex" mc:Ignorable="w14 w15 w16se w16cid w16 w16cex w16sdtdh w16du">
   <w:docDefaults>
     <w:rPrDefault>
       <w:rPr>
@@ -329,7 +827,7 @@
       </w:pPr>
     </w:pPrDefault>
   </w:docDefaults>
-  <w:latentStyles w:defLockedState="0" w:defUIPriority="99" w:defSemiHidden="0" w:defUnhideWhenUsed="0" w:defQFormat="0" w:count="371">
+  <w:latentStyles w:defLockedState="0" w:defUIPriority="99" w:defSemiHidden="0" w:defUnhideWhenUsed="0" w:defQFormat="0" w:count="376">
     <w:lsdException w:name="Normal" w:uiPriority="0" w:qFormat="1"/>
     <w:lsdException w:name="heading 1" w:uiPriority="9" w:qFormat="1"/>
     <w:lsdException w:name="heading 2" w:semiHidden="1" w:uiPriority="9" w:unhideWhenUsed="1" w:qFormat="1"/>
@@ -701,18 +1199,23 @@
     <w:lsdException w:name="List Table 5 Dark Accent 6" w:uiPriority="50"/>
     <w:lsdException w:name="List Table 6 Colorful Accent 6" w:uiPriority="51"/>
     <w:lsdException w:name="List Table 7 Colorful Accent 6" w:uiPriority="52"/>
+    <w:lsdException w:name="Mention" w:semiHidden="1" w:unhideWhenUsed="1"/>
+    <w:lsdException w:name="Smart Hyperlink" w:semiHidden="1" w:unhideWhenUsed="1"/>
+    <w:lsdException w:name="Hashtag" w:semiHidden="1" w:unhideWhenUsed="1"/>
+    <w:lsdException w:name="Unresolved Mention" w:semiHidden="1" w:unhideWhenUsed="1"/>
+    <w:lsdException w:name="Smart Link" w:semiHidden="1" w:unhideWhenUsed="1"/>
   </w:latentStyles>
-  <w:style w:type="paragraph" w:default="1" w:styleId="Normal">
+  <w:style w:type="paragraph" w:default="1" w:styleId="Normln">
     <w:name w:val="Normal"/>
     <w:qFormat/>
   </w:style>
-  <w:style w:type="character" w:default="1" w:styleId="DefaultParagraphFont">
+  <w:style w:type="character" w:default="1" w:styleId="Standardnpsmoodstavce">
     <w:name w:val="Default Paragraph Font"/>
     <w:uiPriority w:val="1"/>
     <w:semiHidden/>
     <w:unhideWhenUsed/>
   </w:style>
-  <w:style w:type="table" w:default="1" w:styleId="TableNormal">
+  <w:style w:type="table" w:default="1" w:styleId="Normlntabulka">
     <w:name w:val="Normal Table"/>
     <w:uiPriority w:val="99"/>
     <w:semiHidden/>
@@ -727,15 +1230,15 @@
       </w:tblCellMar>
     </w:tblPr>
   </w:style>
-  <w:style w:type="numbering" w:default="1" w:styleId="NoList">
+  <w:style w:type="numbering" w:default="1" w:styleId="Bezseznamu">
     <w:name w:val="No List"/>
     <w:uiPriority w:val="99"/>
     <w:semiHidden/>
     <w:unhideWhenUsed/>
   </w:style>
-  <w:style w:type="paragraph" w:styleId="NormalWeb">
+  <w:style w:type="paragraph" w:styleId="Normlnweb">
     <w:name w:val="Normal (Web)"/>
-    <w:basedOn w:val="Normal"/>
+    <w:basedOn w:val="Normln"/>
     <w:uiPriority w:val="99"/>
     <w:semiHidden/>
     <w:unhideWhenUsed/>
@@ -750,9 +1253,9 @@
       <w:lang w:eastAsia="cs-CZ"/>
     </w:rPr>
   </w:style>
-  <w:style w:type="character" w:styleId="Strong">
+  <w:style w:type="character" w:styleId="Siln">
     <w:name w:val="Strong"/>
-    <w:basedOn w:val="DefaultParagraphFont"/>
+    <w:basedOn w:val="Standardnpsmoodstavce"/>
     <w:uiPriority w:val="22"/>
     <w:qFormat/>
     <w:rsid w:val="001B7BE6"/>
@@ -763,7 +1266,7 @@
   </w:style>
   <w:style w:type="character" w:customStyle="1" w:styleId="apple-converted-space">
     <w:name w:val="apple-converted-space"/>
-    <w:basedOn w:val="DefaultParagraphFont"/>
+    <w:basedOn w:val="Standardnpsmoodstavce"/>
     <w:rsid w:val="001B7BE6"/>
   </w:style>
 </w:styles>

</xml_diff>